<commit_message>
more work on the final report.
</commit_message>
<xml_diff>
--- a/Final_Project/Presentation/CS235 Final Presentation Notes.docx
+++ b/Final_Project/Presentation/CS235 Final Presentation Notes.docx
@@ -23,6 +23,21 @@
         </w:numPr>
       </w:pPr>
       <w:r>
+        <w:t>Visual</w:t>
+      </w:r>
+      <w:r>
+        <w:t xml:space="preserve"> Framework</w:t>
+      </w:r>
+    </w:p>
+    <w:p>
+      <w:pPr>
+        <w:pStyle w:val="ListParagraph"/>
+        <w:numPr>
+          <w:ilvl w:val="0"/>
+          <w:numId w:val="1"/>
+        </w:numPr>
+      </w:pPr>
+      <w:r>
         <w:rPr>
           <w:b/>
         </w:rPr>
@@ -44,15 +59,41 @@
         <w:t>First image provides unmissable context this is an Olympics related page.</w:t>
       </w:r>
     </w:p>
-    <w:p>
-      <w:pPr>
-        <w:pStyle w:val="ListParagraph"/>
-        <w:numPr>
-          <w:ilvl w:val="0"/>
-          <w:numId w:val="1"/>
-        </w:numPr>
-      </w:pPr>
-    </w:p>
+    <w:p/>
+    <w:p>
+      <w:pPr>
+        <w:jc w:val="center"/>
+        <w:rPr>
+          <w:b/>
+        </w:rPr>
+      </w:pPr>
+      <w:r>
+        <w:rPr>
+          <w:b/>
+        </w:rPr>
+        <w:t>Geopolitics</w:t>
+      </w:r>
+    </w:p>
+    <w:p>
+      <w:pPr>
+        <w:ind w:firstLine="360"/>
+      </w:pPr>
+    </w:p>
+    <w:p>
+      <w:pPr>
+        <w:ind w:firstLine="360"/>
+      </w:pPr>
+      <w:r>
+        <w:t xml:space="preserve">Chapter 5 of the Olympics Charter states, </w:t>
+      </w:r>
+      <w:r>
+        <w:t>“No kind of demonstration or political, religious or racial propaganda is permitted in the Olympic areas</w:t>
+      </w:r>
+      <w:r>
+        <w:t>”</w:t>
+      </w:r>
+    </w:p>
+    <w:p/>
     <w:sectPr>
       <w:pgSz w:w="12240" w:h="15840"/>
       <w:pgMar w:top="1440" w:right="1440" w:bottom="1440" w:left="1440" w:header="720" w:footer="720" w:gutter="0"/>

</xml_diff>

<commit_message>
Uploading progress on Final report. Uploading modified Tableau visualizations and data.
</commit_message>
<xml_diff>
--- a/Final_Project/Presentation/CS235 Final Presentation Notes.docx
+++ b/Final_Project/Presentation/CS235 Final Presentation Notes.docx
@@ -94,6 +94,67 @@
       </w:r>
     </w:p>
     <w:p/>
+    <w:p/>
+    <w:p>
+      <w:r>
+        <w:t>Athletes per medal</w:t>
+      </w:r>
+    </w:p>
+    <w:p/>
+    <w:p>
+      <w:pPr>
+        <w:pStyle w:val="ListParagraph"/>
+        <w:numPr>
+          <w:ilvl w:val="0"/>
+          <w:numId w:val="2"/>
+        </w:numPr>
+      </w:pPr>
+      <w:r>
+        <w:t>Quickly much of Africa d</w:t>
+      </w:r>
+      <w:r>
+        <w:t>rops off the list if require at least 1 medal.</w:t>
+      </w:r>
+    </w:p>
+    <w:p>
+      <w:pPr>
+        <w:pStyle w:val="ListParagraph"/>
+        <w:numPr>
+          <w:ilvl w:val="0"/>
+          <w:numId w:val="2"/>
+        </w:numPr>
+      </w:pPr>
+    </w:p>
+    <w:p/>
+    <w:p>
+      <w:r>
+        <w:rPr>
+          <w:b/>
+        </w:rPr>
+        <w:t>Takeaway</w:t>
+      </w:r>
+      <w:r>
+        <w:t xml:space="preserve"> – No one visualization </w:t>
+      </w:r>
+      <w:r>
+        <w:t xml:space="preserve">alone can communicate the </w:t>
+      </w:r>
+      <w:r>
+        <w:t xml:space="preserve">Olympic performance of </w:t>
+      </w:r>
+      <w:r>
+        <w:t>any</w:t>
+      </w:r>
+      <w:r>
+        <w:t xml:space="preserve"> nation.</w:t>
+      </w:r>
+      <w:r>
+        <w:t xml:space="preserve">  The dynamics are complex</w:t>
+      </w:r>
+      <w:r>
+        <w:t xml:space="preserve"> with many factors.</w:t>
+      </w:r>
+    </w:p>
     <w:sectPr>
       <w:pgSz w:w="12240" w:h="15840"/>
       <w:pgMar w:top="1440" w:right="1440" w:bottom="1440" w:left="1440" w:header="720" w:footer="720" w:gutter="0"/>
@@ -107,6 +168,119 @@
 <file path=word/numbering.xml><?xml version="1.0" encoding="utf-8"?>
 <w:numbering xmlns:ve="http://schemas.openxmlformats.org/markup-compatibility/2006" xmlns:o="urn:schemas-microsoft-com:office:office" xmlns:r="http://schemas.openxmlformats.org/officeDocument/2006/relationships" xmlns:m="http://schemas.openxmlformats.org/officeDocument/2006/math" xmlns:v="urn:schemas-microsoft-com:vml" xmlns:wp="http://schemas.openxmlformats.org/drawingml/2006/wordprocessingDrawing" xmlns:w10="urn:schemas-microsoft-com:office:word" xmlns:w="http://schemas.openxmlformats.org/wordprocessingml/2006/main" xmlns:wne="http://schemas.microsoft.com/office/word/2006/wordml">
   <w:abstractNum w:abstractNumId="0">
+    <w:nsid w:val="613C0CCE"/>
+    <w:multiLevelType w:val="hybridMultilevel"/>
+    <w:tmpl w:val="2D86E692"/>
+    <w:lvl w:ilvl="0" w:tplc="03BE0182">
+      <w:start w:val="1"/>
+      <w:numFmt w:val="bullet"/>
+      <w:lvlText w:val=""/>
+      <w:lvlJc w:val="left"/>
+      <w:pPr>
+        <w:ind w:left="720" w:hanging="360"/>
+      </w:pPr>
+      <w:rPr>
+        <w:rFonts w:ascii="Symbol" w:eastAsiaTheme="minorHAnsi" w:hAnsi="Symbol" w:cstheme="minorBidi" w:hint="default"/>
+      </w:rPr>
+    </w:lvl>
+    <w:lvl w:ilvl="1" w:tplc="04090003" w:tentative="1">
+      <w:start w:val="1"/>
+      <w:numFmt w:val="bullet"/>
+      <w:lvlText w:val="o"/>
+      <w:lvlJc w:val="left"/>
+      <w:pPr>
+        <w:ind w:left="1440" w:hanging="360"/>
+      </w:pPr>
+      <w:rPr>
+        <w:rFonts w:ascii="Courier New" w:hAnsi="Courier New" w:cs="Courier New" w:hint="default"/>
+      </w:rPr>
+    </w:lvl>
+    <w:lvl w:ilvl="2" w:tplc="04090005" w:tentative="1">
+      <w:start w:val="1"/>
+      <w:numFmt w:val="bullet"/>
+      <w:lvlText w:val=""/>
+      <w:lvlJc w:val="left"/>
+      <w:pPr>
+        <w:ind w:left="2160" w:hanging="360"/>
+      </w:pPr>
+      <w:rPr>
+        <w:rFonts w:ascii="Wingdings" w:hAnsi="Wingdings" w:hint="default"/>
+      </w:rPr>
+    </w:lvl>
+    <w:lvl w:ilvl="3" w:tplc="04090001" w:tentative="1">
+      <w:start w:val="1"/>
+      <w:numFmt w:val="bullet"/>
+      <w:lvlText w:val=""/>
+      <w:lvlJc w:val="left"/>
+      <w:pPr>
+        <w:ind w:left="2880" w:hanging="360"/>
+      </w:pPr>
+      <w:rPr>
+        <w:rFonts w:ascii="Symbol" w:hAnsi="Symbol" w:hint="default"/>
+      </w:rPr>
+    </w:lvl>
+    <w:lvl w:ilvl="4" w:tplc="04090003" w:tentative="1">
+      <w:start w:val="1"/>
+      <w:numFmt w:val="bullet"/>
+      <w:lvlText w:val="o"/>
+      <w:lvlJc w:val="left"/>
+      <w:pPr>
+        <w:ind w:left="3600" w:hanging="360"/>
+      </w:pPr>
+      <w:rPr>
+        <w:rFonts w:ascii="Courier New" w:hAnsi="Courier New" w:cs="Courier New" w:hint="default"/>
+      </w:rPr>
+    </w:lvl>
+    <w:lvl w:ilvl="5" w:tplc="04090005" w:tentative="1">
+      <w:start w:val="1"/>
+      <w:numFmt w:val="bullet"/>
+      <w:lvlText w:val=""/>
+      <w:lvlJc w:val="left"/>
+      <w:pPr>
+        <w:ind w:left="4320" w:hanging="360"/>
+      </w:pPr>
+      <w:rPr>
+        <w:rFonts w:ascii="Wingdings" w:hAnsi="Wingdings" w:hint="default"/>
+      </w:rPr>
+    </w:lvl>
+    <w:lvl w:ilvl="6" w:tplc="04090001" w:tentative="1">
+      <w:start w:val="1"/>
+      <w:numFmt w:val="bullet"/>
+      <w:lvlText w:val=""/>
+      <w:lvlJc w:val="left"/>
+      <w:pPr>
+        <w:ind w:left="5040" w:hanging="360"/>
+      </w:pPr>
+      <w:rPr>
+        <w:rFonts w:ascii="Symbol" w:hAnsi="Symbol" w:hint="default"/>
+      </w:rPr>
+    </w:lvl>
+    <w:lvl w:ilvl="7" w:tplc="04090003" w:tentative="1">
+      <w:start w:val="1"/>
+      <w:numFmt w:val="bullet"/>
+      <w:lvlText w:val="o"/>
+      <w:lvlJc w:val="left"/>
+      <w:pPr>
+        <w:ind w:left="5760" w:hanging="360"/>
+      </w:pPr>
+      <w:rPr>
+        <w:rFonts w:ascii="Courier New" w:hAnsi="Courier New" w:cs="Courier New" w:hint="default"/>
+      </w:rPr>
+    </w:lvl>
+    <w:lvl w:ilvl="8" w:tplc="04090005" w:tentative="1">
+      <w:start w:val="1"/>
+      <w:numFmt w:val="bullet"/>
+      <w:lvlText w:val=""/>
+      <w:lvlJc w:val="left"/>
+      <w:pPr>
+        <w:ind w:left="6480" w:hanging="360"/>
+      </w:pPr>
+      <w:rPr>
+        <w:rFonts w:ascii="Wingdings" w:hAnsi="Wingdings" w:hint="default"/>
+      </w:rPr>
+    </w:lvl>
+  </w:abstractNum>
+  <w:abstractNum w:abstractNumId="1">
     <w:nsid w:val="685964CC"/>
     <w:multiLevelType w:val="hybridMultilevel"/>
     <w:tmpl w:val="22B2636E"/>
@@ -196,6 +370,9 @@
     </w:lvl>
   </w:abstractNum>
   <w:num w:numId="1">
+    <w:abstractNumId w:val="1"/>
+  </w:num>
+  <w:num w:numId="2">
     <w:abstractNumId w:val="0"/>
   </w:num>
 </w:numbering>
@@ -365,6 +542,29 @@
       <w:spacing w:after="0" w:line="240" w:lineRule="auto"/>
     </w:pPr>
   </w:style>
+  <w:style w:type="paragraph" w:styleId="Heading1">
+    <w:name w:val="heading 1"/>
+    <w:basedOn w:val="Normal"/>
+    <w:next w:val="Normal"/>
+    <w:link w:val="Heading1Char"/>
+    <w:uiPriority w:val="9"/>
+    <w:qFormat/>
+    <w:rsid w:val="005D2037"/>
+    <w:pPr>
+      <w:keepNext/>
+      <w:keepLines/>
+      <w:spacing w:before="480"/>
+      <w:outlineLvl w:val="0"/>
+    </w:pPr>
+    <w:rPr>
+      <w:rFonts w:asciiTheme="majorHAnsi" w:eastAsiaTheme="majorEastAsia" w:hAnsiTheme="majorHAnsi" w:cstheme="majorBidi"/>
+      <w:b/>
+      <w:bCs/>
+      <w:color w:val="365F91" w:themeColor="accent1" w:themeShade="BF"/>
+      <w:sz w:val="28"/>
+      <w:szCs w:val="28"/>
+    </w:rPr>
+  </w:style>
   <w:style w:type="character" w:default="1" w:styleId="DefaultParagraphFont">
     <w:name w:val="Default Paragraph Font"/>
     <w:uiPriority w:val="1"/>
@@ -403,6 +603,21 @@
       <w:ind w:left="720"/>
       <w:contextualSpacing/>
     </w:pPr>
+  </w:style>
+  <w:style w:type="character" w:customStyle="1" w:styleId="Heading1Char">
+    <w:name w:val="Heading 1 Char"/>
+    <w:basedOn w:val="DefaultParagraphFont"/>
+    <w:link w:val="Heading1"/>
+    <w:uiPriority w:val="9"/>
+    <w:rsid w:val="005D2037"/>
+    <w:rPr>
+      <w:rFonts w:asciiTheme="majorHAnsi" w:eastAsiaTheme="majorEastAsia" w:hAnsiTheme="majorHAnsi" w:cstheme="majorBidi"/>
+      <w:b/>
+      <w:bCs/>
+      <w:color w:val="365F91" w:themeColor="accent1" w:themeShade="BF"/>
+      <w:sz w:val="28"/>
+      <w:szCs w:val="28"/>
+    </w:rPr>
   </w:style>
 </w:styles>
 </file>

</xml_diff>

<commit_message>
More work on the presentation notes as well as the final project report.
</commit_message>
<xml_diff>
--- a/Final_Project/Presentation/CS235 Final Presentation Notes.docx
+++ b/Final_Project/Presentation/CS235 Final Presentation Notes.docx
@@ -97,6 +97,12 @@
     <w:p/>
     <w:p>
       <w:r>
+        <w:t>You can only win a medal for events that are included in the Olympics.</w:t>
+      </w:r>
+    </w:p>
+    <w:p/>
+    <w:p>
+      <w:r>
         <w:t>Athletes per medal</w:t>
       </w:r>
     </w:p>
@@ -124,9 +130,39 @@
           <w:numId w:val="2"/>
         </w:numPr>
       </w:pPr>
-    </w:p>
-    <w:p/>
-    <w:p>
+      <w:r>
+        <w:t>Perhaps the best statistic for visualizing a nation’s performance</w:t>
+      </w:r>
+    </w:p>
+    <w:p>
+      <w:pPr>
+        <w:pStyle w:val="ListParagraph"/>
+        <w:numPr>
+          <w:ilvl w:val="0"/>
+          <w:numId w:val="2"/>
+        </w:numPr>
+      </w:pPr>
+      <w:r>
+        <w:t>Still not perfect as it does not correct for team sports.</w:t>
+      </w:r>
+    </w:p>
+    <w:p>
+      <w:pPr>
+        <w:pStyle w:val="ListParagraph"/>
+        <w:numPr>
+          <w:ilvl w:val="0"/>
+          <w:numId w:val="2"/>
+        </w:numPr>
+      </w:pPr>
+      <w:r>
+        <w:t>For nations competing in a large number of events, the contribution of team events should be largely irrelevant.</w:t>
+      </w:r>
+    </w:p>
+    <w:p/>
+    <w:p>
+      <w:pPr>
+        <w:jc w:val="center"/>
+      </w:pPr>
       <w:r>
         <w:rPr>
           <w:b/>
@@ -134,7 +170,23 @@
         <w:t>Takeaway</w:t>
       </w:r>
       <w:r>
-        <w:t xml:space="preserve"> – No one visualization </w:t>
+        <w:rPr>
+          <w:b/>
+        </w:rPr>
+        <w:t>s</w:t>
+      </w:r>
+    </w:p>
+    <w:p/>
+    <w:p>
+      <w:pPr>
+        <w:pStyle w:val="ListParagraph"/>
+        <w:numPr>
+          <w:ilvl w:val="0"/>
+          <w:numId w:val="2"/>
+        </w:numPr>
+      </w:pPr>
+      <w:r>
+        <w:t xml:space="preserve">No one visualization </w:t>
       </w:r>
       <w:r>
         <w:t xml:space="preserve">alone can communicate the </w:t>
@@ -155,6 +207,44 @@
         <w:t xml:space="preserve"> with many factors.</w:t>
       </w:r>
     </w:p>
+    <w:p>
+      <w:pPr>
+        <w:pStyle w:val="ListParagraph"/>
+        <w:numPr>
+          <w:ilvl w:val="0"/>
+          <w:numId w:val="2"/>
+        </w:numPr>
+      </w:pPr>
+      <w:r>
+        <w:t>One possible solution is dividing nations into classes.  Works well for most countries, but some nations would essentially be in a class by themselves.</w:t>
+      </w:r>
+    </w:p>
+    <w:p>
+      <w:pPr>
+        <w:pStyle w:val="ListParagraph"/>
+        <w:numPr>
+          <w:ilvl w:val="1"/>
+          <w:numId w:val="2"/>
+        </w:numPr>
+      </w:pPr>
+      <w:r>
+        <w:t>US and China in economic output</w:t>
+      </w:r>
+    </w:p>
+    <w:p>
+      <w:pPr>
+        <w:pStyle w:val="ListParagraph"/>
+        <w:numPr>
+          <w:ilvl w:val="1"/>
+          <w:numId w:val="2"/>
+        </w:numPr>
+      </w:pPr>
+      <w:r>
+        <w:t>China and India in population</w:t>
+      </w:r>
+    </w:p>
+    <w:p/>
+    <w:p/>
     <w:sectPr>
       <w:pgSz w:w="12240" w:h="15840"/>
       <w:pgMar w:top="1440" w:right="1440" w:bottom="1440" w:left="1440" w:header="720" w:footer="720" w:gutter="0"/>
@@ -183,7 +273,7 @@
         <w:rFonts w:ascii="Symbol" w:eastAsiaTheme="minorHAnsi" w:hAnsi="Symbol" w:cstheme="minorBidi" w:hint="default"/>
       </w:rPr>
     </w:lvl>
-    <w:lvl w:ilvl="1" w:tplc="04090003" w:tentative="1">
+    <w:lvl w:ilvl="1" w:tplc="04090003">
       <w:start w:val="1"/>
       <w:numFmt w:val="bullet"/>
       <w:lvlText w:val="o"/>

</xml_diff>

<commit_message>
More work on the final report and presentation notes.
</commit_message>
<xml_diff>
--- a/Final_Project/Presentation/CS235 Final Presentation Notes.docx
+++ b/Final_Project/Presentation/CS235 Final Presentation Notes.docx
@@ -56,7 +56,15 @@
         </w:numPr>
       </w:pPr>
       <w:r>
-        <w:t>First image provides unmissable context this is an Olympics related page.</w:t>
+        <w:t xml:space="preserve">First image provides </w:t>
+      </w:r>
+      <w:proofErr w:type="spellStart"/>
+      <w:r>
+        <w:t>unmissable</w:t>
+      </w:r>
+      <w:proofErr w:type="spellEnd"/>
+      <w:r>
+        <w:t xml:space="preserve"> context this is an Olympics related page.</w:t>
       </w:r>
     </w:p>
     <w:p/>
@@ -102,7 +110,16 @@
     </w:p>
     <w:p/>
     <w:p>
-      <w:r>
+      <w:pPr>
+        <w:jc w:val="center"/>
+        <w:rPr>
+          <w:b/>
+        </w:rPr>
+      </w:pPr>
+      <w:r>
+        <w:rPr>
+          <w:b/>
+        </w:rPr>
         <w:t>Athletes per medal</w:t>
       </w:r>
     </w:p>
@@ -159,6 +176,38 @@
       </w:r>
     </w:p>
     <w:p/>
+    <w:p>
+      <w:pPr>
+        <w:jc w:val="center"/>
+        <w:rPr>
+          <w:b/>
+        </w:rPr>
+      </w:pPr>
+      <w:r>
+        <w:rPr>
+          <w:b/>
+        </w:rPr>
+        <w:t>Michael Phelps</w:t>
+      </w:r>
+    </w:p>
+    <w:p/>
+    <w:p>
+      <w:pPr>
+        <w:pStyle w:val="ListParagraph"/>
+        <w:numPr>
+          <w:ilvl w:val="0"/>
+          <w:numId w:val="2"/>
+        </w:numPr>
+      </w:pPr>
+      <w:r>
+        <w:t>Only a single visualization that says it all about Olympic medal performance.</w:t>
+      </w:r>
+    </w:p>
+    <w:p>
+      <w:pPr>
+        <w:ind w:left="360"/>
+      </w:pPr>
+    </w:p>
     <w:p>
       <w:pPr>
         <w:jc w:val="center"/>
@@ -185,8 +234,13 @@
           <w:numId w:val="2"/>
         </w:numPr>
       </w:pPr>
-      <w:r>
-        <w:t xml:space="preserve">No one visualization </w:t>
+      <w:proofErr w:type="gramStart"/>
+      <w:r>
+        <w:t>No one visualization</w:t>
+      </w:r>
+      <w:proofErr w:type="gramEnd"/>
+      <w:r>
+        <w:t xml:space="preserve"> </w:t>
       </w:r>
       <w:r>
         <w:t xml:space="preserve">alone can communicate the </w:t>

</xml_diff>

<commit_message>
Working on the presentation slides and notes.
</commit_message>
<xml_diff>
--- a/Final_Project/Presentation/CS235 Final Presentation Notes.docx
+++ b/Final_Project/Presentation/CS235 Final Presentation Notes.docx
@@ -3,14 +3,36 @@
 <w:document xmlns:ve="http://schemas.openxmlformats.org/markup-compatibility/2006" xmlns:o="urn:schemas-microsoft-com:office:office" xmlns:r="http://schemas.openxmlformats.org/officeDocument/2006/relationships" xmlns:m="http://schemas.openxmlformats.org/officeDocument/2006/math" xmlns:v="urn:schemas-microsoft-com:vml" xmlns:wp="http://schemas.openxmlformats.org/drawingml/2006/wordprocessingDrawing" xmlns:w10="urn:schemas-microsoft-com:office:word" xmlns:w="http://schemas.openxmlformats.org/wordprocessingml/2006/main" xmlns:wne="http://schemas.microsoft.com/office/word/2006/wordml">
   <w:body>
     <w:p>
-      <w:r>
+      <w:pPr>
+        <w:jc w:val="center"/>
+        <w:rPr>
+          <w:b/>
+          <w:sz w:val="28"/>
+          <w:szCs w:val="28"/>
+        </w:rPr>
+      </w:pPr>
+      <w:r>
+        <w:rPr>
+          <w:b/>
+          <w:sz w:val="28"/>
+          <w:szCs w:val="28"/>
+        </w:rPr>
         <w:t>Presentation Notes</w:t>
       </w:r>
     </w:p>
     <w:p/>
     <w:p>
-      <w:r>
-        <w:t>Home Page:</w:t>
+      <w:pPr>
+        <w:jc w:val="center"/>
+        <w:rPr>
+          <w:b/>
+        </w:rPr>
+      </w:pPr>
+      <w:r>
+        <w:rPr>
+          <w:b/>
+        </w:rPr>
+        <w:t>Home Page</w:t>
       </w:r>
     </w:p>
     <w:p/>
@@ -21,12 +43,27 @@
           <w:ilvl w:val="0"/>
           <w:numId w:val="1"/>
         </w:numPr>
-      </w:pPr>
-      <w:r>
+        <w:rPr>
+          <w:b/>
+        </w:rPr>
+      </w:pPr>
+      <w:r>
+        <w:rPr>
+          <w:b/>
+        </w:rPr>
         <w:t>Visual</w:t>
       </w:r>
       <w:r>
+        <w:rPr>
+          <w:b/>
+        </w:rPr>
         <w:t xml:space="preserve"> Framework</w:t>
+      </w:r>
+      <w:r>
+        <w:rPr>
+          <w:b/>
+        </w:rPr>
+        <w:t xml:space="preserve"> – Persistent Navigation</w:t>
       </w:r>
     </w:p>
     <w:p>
@@ -67,6 +104,24 @@
         <w:t xml:space="preserve"> context this is an Olympics related page.</w:t>
       </w:r>
     </w:p>
+    <w:p>
+      <w:pPr>
+        <w:pStyle w:val="ListParagraph"/>
+        <w:numPr>
+          <w:ilvl w:val="0"/>
+          <w:numId w:val="1"/>
+        </w:numPr>
+        <w:rPr>
+          <w:b/>
+        </w:rPr>
+      </w:pPr>
+      <w:r>
+        <w:rPr>
+          <w:b/>
+        </w:rPr>
+        <w:t>Hover Tools</w:t>
+      </w:r>
+    </w:p>
     <w:p/>
     <w:p>
       <w:pPr>
@@ -175,6 +230,24 @@
         <w:t>For nations competing in a large number of events, the contribution of team events should be largely irrelevant.</w:t>
       </w:r>
     </w:p>
+    <w:p>
+      <w:pPr>
+        <w:pStyle w:val="ListParagraph"/>
+        <w:numPr>
+          <w:ilvl w:val="0"/>
+          <w:numId w:val="2"/>
+        </w:numPr>
+        <w:rPr>
+          <w:b/>
+        </w:rPr>
+      </w:pPr>
+      <w:r>
+        <w:rPr>
+          <w:b/>
+        </w:rPr>
+        <w:t>DATA TIPS</w:t>
+      </w:r>
+    </w:p>
     <w:p/>
     <w:p>
       <w:pPr>
@@ -191,6 +264,30 @@
       </w:r>
     </w:p>
     <w:p/>
+    <w:p>
+      <w:pPr>
+        <w:pStyle w:val="ListParagraph"/>
+        <w:numPr>
+          <w:ilvl w:val="0"/>
+          <w:numId w:val="2"/>
+        </w:numPr>
+      </w:pPr>
+      <w:r>
+        <w:t>Other visualizations focused on how hard it is to quantify performance by nation.</w:t>
+      </w:r>
+    </w:p>
+    <w:p>
+      <w:pPr>
+        <w:pStyle w:val="ListParagraph"/>
+        <w:numPr>
+          <w:ilvl w:val="0"/>
+          <w:numId w:val="2"/>
+        </w:numPr>
+      </w:pPr>
+      <w:r>
+        <w:t>Going to switch gears with this visualization.</w:t>
+      </w:r>
+    </w:p>
     <w:p>
       <w:pPr>
         <w:pStyle w:val="ListParagraph"/>

</xml_diff>

<commit_message>
Updating CS235 presentation slides and notes.
</commit_message>
<xml_diff>
--- a/Final_Project/Presentation/CS235 Final Presentation Notes.docx
+++ b/Final_Project/Presentation/CS235 Final Presentation Notes.docx
@@ -93,15 +93,7 @@
         </w:numPr>
       </w:pPr>
       <w:r>
-        <w:t xml:space="preserve">First image provides </w:t>
-      </w:r>
-      <w:proofErr w:type="spellStart"/>
-      <w:r>
-        <w:t>unmissable</w:t>
-      </w:r>
-      <w:proofErr w:type="spellEnd"/>
-      <w:r>
-        <w:t xml:space="preserve"> context this is an Olympics related page.</w:t>
+        <w:t>First image provides unmissable context this is an Olympics related page.</w:t>
       </w:r>
     </w:p>
     <w:p>
@@ -222,14 +214,66 @@
       <w:pPr>
         <w:pStyle w:val="ListParagraph"/>
         <w:numPr>
+          <w:ilvl w:val="1"/>
+          <w:numId w:val="2"/>
+        </w:numPr>
+      </w:pPr>
+      <w:r>
+        <w:t xml:space="preserve">For nations competing in a large number of events, the contribution of team events should be largely </w:t>
+      </w:r>
+      <w:r>
+        <w:t>balanced</w:t>
+      </w:r>
+      <w:r>
+        <w:t>.</w:t>
+      </w:r>
+    </w:p>
+    <w:p>
+      <w:pPr>
+        <w:pStyle w:val="ListParagraph"/>
+        <w:numPr>
+          <w:ilvl w:val="1"/>
+          <w:numId w:val="2"/>
+        </w:numPr>
+      </w:pPr>
+      <w:r>
+        <w:t>One of the reasons we add the dynamic query for filtering by number of athletes.</w:t>
+      </w:r>
+    </w:p>
+    <w:p>
+      <w:pPr>
+        <w:pStyle w:val="ListParagraph"/>
+        <w:numPr>
           <w:ilvl w:val="0"/>
           <w:numId w:val="2"/>
         </w:numPr>
-      </w:pPr>
-      <w:r>
-        <w:t>For nations competing in a large number of events, the contribution of team events should be largely irrelevant.</w:t>
-      </w:r>
-    </w:p>
+        <w:rPr>
+          <w:b/>
+        </w:rPr>
+      </w:pPr>
+      <w:r>
+        <w:rPr>
+          <w:b/>
+        </w:rPr>
+        <w:t>DATA TIPS</w:t>
+      </w:r>
+    </w:p>
+    <w:p/>
+    <w:p>
+      <w:pPr>
+        <w:jc w:val="center"/>
+        <w:rPr>
+          <w:b/>
+        </w:rPr>
+      </w:pPr>
+      <w:r>
+        <w:rPr>
+          <w:b/>
+        </w:rPr>
+        <w:t>Michael Phelps</w:t>
+      </w:r>
+    </w:p>
+    <w:p/>
     <w:p>
       <w:pPr>
         <w:pStyle w:val="ListParagraph"/>
@@ -237,35 +281,60 @@
           <w:ilvl w:val="0"/>
           <w:numId w:val="2"/>
         </w:numPr>
-        <w:rPr>
-          <w:b/>
-        </w:rPr>
-      </w:pPr>
-      <w:r>
-        <w:rPr>
-          <w:b/>
-        </w:rPr>
-        <w:t>DATA TIPS</w:t>
+      </w:pPr>
+      <w:r>
+        <w:t>Other visualizations focused on how hard it is to quantify performance by nation.</w:t>
+      </w:r>
+    </w:p>
+    <w:p>
+      <w:pPr>
+        <w:pStyle w:val="ListParagraph"/>
+        <w:numPr>
+          <w:ilvl w:val="0"/>
+          <w:numId w:val="2"/>
+        </w:numPr>
+      </w:pPr>
+      <w:r>
+        <w:t>Going to switch gears with this visualization.</w:t>
+      </w:r>
+    </w:p>
+    <w:p>
+      <w:pPr>
+        <w:pStyle w:val="ListParagraph"/>
+        <w:numPr>
+          <w:ilvl w:val="0"/>
+          <w:numId w:val="2"/>
+        </w:numPr>
+      </w:pPr>
+      <w:r>
+        <w:t>Only a single visualization that says it all about Olympic medal performance.</w:t>
+      </w:r>
+    </w:p>
+    <w:p>
+      <w:pPr>
+        <w:ind w:left="360"/>
+      </w:pPr>
+    </w:p>
+    <w:p>
+      <w:pPr>
+        <w:jc w:val="center"/>
+      </w:pPr>
+      <w:r>
+        <w:rPr>
+          <w:b/>
+        </w:rPr>
+        <w:t>Takeaway</w:t>
+      </w:r>
+      <w:r>
+        <w:rPr>
+          <w:b/>
+        </w:rPr>
+        <w:t>s</w:t>
       </w:r>
     </w:p>
     <w:p/>
     <w:p>
       <w:pPr>
-        <w:jc w:val="center"/>
-        <w:rPr>
-          <w:b/>
-        </w:rPr>
-      </w:pPr>
-      <w:r>
-        <w:rPr>
-          <w:b/>
-        </w:rPr>
-        <w:t>Michael Phelps</w:t>
-      </w:r>
-    </w:p>
-    <w:p/>
-    <w:p>
-      <w:pPr>
         <w:pStyle w:val="ListParagraph"/>
         <w:numPr>
           <w:ilvl w:val="0"/>
@@ -273,71 +342,7 @@
         </w:numPr>
       </w:pPr>
       <w:r>
-        <w:t>Other visualizations focused on how hard it is to quantify performance by nation.</w:t>
-      </w:r>
-    </w:p>
-    <w:p>
-      <w:pPr>
-        <w:pStyle w:val="ListParagraph"/>
-        <w:numPr>
-          <w:ilvl w:val="0"/>
-          <w:numId w:val="2"/>
-        </w:numPr>
-      </w:pPr>
-      <w:r>
-        <w:t>Going to switch gears with this visualization.</w:t>
-      </w:r>
-    </w:p>
-    <w:p>
-      <w:pPr>
-        <w:pStyle w:val="ListParagraph"/>
-        <w:numPr>
-          <w:ilvl w:val="0"/>
-          <w:numId w:val="2"/>
-        </w:numPr>
-      </w:pPr>
-      <w:r>
-        <w:t>Only a single visualization that says it all about Olympic medal performance.</w:t>
-      </w:r>
-    </w:p>
-    <w:p>
-      <w:pPr>
-        <w:ind w:left="360"/>
-      </w:pPr>
-    </w:p>
-    <w:p>
-      <w:pPr>
-        <w:jc w:val="center"/>
-      </w:pPr>
-      <w:r>
-        <w:rPr>
-          <w:b/>
-        </w:rPr>
-        <w:t>Takeaway</w:t>
-      </w:r>
-      <w:r>
-        <w:rPr>
-          <w:b/>
-        </w:rPr>
-        <w:t>s</w:t>
-      </w:r>
-    </w:p>
-    <w:p/>
-    <w:p>
-      <w:pPr>
-        <w:pStyle w:val="ListParagraph"/>
-        <w:numPr>
-          <w:ilvl w:val="0"/>
-          <w:numId w:val="2"/>
-        </w:numPr>
-      </w:pPr>
-      <w:proofErr w:type="gramStart"/>
-      <w:r>
-        <w:t>No one visualization</w:t>
-      </w:r>
-      <w:proofErr w:type="gramEnd"/>
-      <w:r>
-        <w:t xml:space="preserve"> </w:t>
+        <w:t xml:space="preserve">No one visualization </w:t>
       </w:r>
       <w:r>
         <w:t xml:space="preserve">alone can communicate the </w:t>

</xml_diff>